<commit_message>
api and import entity kpi range
</commit_message>
<xml_diff>
--- a/doc/api/API 规则.docx
+++ b/doc/api/API 规则.docx
@@ -4,7 +4,7 @@
   <w:body>
     <w:p>
       <w:pPr>
-        <w:pStyle w:val="style27"/>
+        <w:pStyle w:val="style0"/>
       </w:pPr>
       <w:r>
         <w:rPr>
@@ -27,7 +27,7 @@
     </w:p>
     <w:p>
       <w:pPr>
-        <w:pStyle w:val="style27"/>
+        <w:pStyle w:val="style0"/>
         <w:jc w:val="right"/>
       </w:pPr>
       <w:r>
@@ -40,7 +40,7 @@
     </w:p>
     <w:p>
       <w:pPr>
-        <w:pStyle w:val="style27"/>
+        <w:pStyle w:val="style0"/>
         <w:jc w:val="right"/>
       </w:pPr>
       <w:r>
@@ -49,7 +49,7 @@
     </w:p>
     <w:p>
       <w:pPr>
-        <w:pStyle w:val="style27"/>
+        <w:pStyle w:val="style0"/>
         <w:jc w:val="left"/>
       </w:pPr>
       <w:r>
@@ -63,7 +63,7 @@
     </w:p>
     <w:p>
       <w:pPr>
-        <w:pStyle w:val="style27"/>
+        <w:pStyle w:val="style0"/>
         <w:numPr>
           <w:ilvl w:val="0"/>
           <w:numId w:val="1"/>
@@ -85,7 +85,7 @@
     </w:p>
     <w:p>
       <w:pPr>
-        <w:pStyle w:val="style27"/>
+        <w:pStyle w:val="style0"/>
         <w:numPr>
           <w:ilvl w:val="0"/>
           <w:numId w:val="1"/>
@@ -103,7 +103,7 @@
     </w:p>
     <w:p>
       <w:pPr>
-        <w:pStyle w:val="style27"/>
+        <w:pStyle w:val="style0"/>
         <w:numPr>
           <w:ilvl w:val="0"/>
           <w:numId w:val="1"/>
@@ -121,7 +121,7 @@
     </w:p>
     <w:p>
       <w:pPr>
-        <w:pStyle w:val="style27"/>
+        <w:pStyle w:val="style0"/>
         <w:numPr>
           <w:ilvl w:val="0"/>
           <w:numId w:val="1"/>
@@ -135,7 +135,7 @@
     </w:p>
     <w:p>
       <w:pPr>
-        <w:pStyle w:val="style27"/>
+        <w:pStyle w:val="style0"/>
         <w:jc w:val="left"/>
       </w:pPr>
       <w:r>
@@ -153,7 +153,7 @@
     </w:p>
     <w:p>
       <w:pPr>
-        <w:pStyle w:val="style27"/>
+        <w:pStyle w:val="style0"/>
         <w:jc w:val="left"/>
       </w:pPr>
       <w:r>
@@ -171,7 +171,7 @@
     </w:p>
     <w:p>
       <w:pPr>
-        <w:pStyle w:val="style27"/>
+        <w:pStyle w:val="style0"/>
         <w:numPr>
           <w:ilvl w:val="0"/>
           <w:numId w:val="1"/>
@@ -189,16 +189,16 @@
     </w:p>
     <w:p>
       <w:pPr>
-        <w:pStyle w:val="style27"/>
-        <w:jc w:val="left"/>
-      </w:pPr>
-      <w:r>
-        <w:rPr/>
-      </w:r>
-    </w:p>
-    <w:p>
-      <w:pPr>
-        <w:pStyle w:val="style27"/>
+        <w:pStyle w:val="style0"/>
+        <w:jc w:val="left"/>
+      </w:pPr>
+      <w:r>
+        <w:rPr/>
+      </w:r>
+    </w:p>
+    <w:p>
+      <w:pPr>
+        <w:pStyle w:val="style0"/>
         <w:jc w:val="left"/>
       </w:pPr>
       <w:r>
@@ -212,7 +212,7 @@
     </w:p>
     <w:p>
       <w:pPr>
-        <w:pStyle w:val="style27"/>
+        <w:pStyle w:val="style0"/>
         <w:numPr>
           <w:ilvl w:val="0"/>
           <w:numId w:val="1"/>
@@ -234,7 +234,7 @@
     </w:p>
     <w:p>
       <w:pPr>
-        <w:pStyle w:val="style27"/>
+        <w:pStyle w:val="style0"/>
         <w:numPr>
           <w:ilvl w:val="0"/>
           <w:numId w:val="1"/>
@@ -252,7 +252,7 @@
     </w:p>
     <w:p>
       <w:pPr>
-        <w:pStyle w:val="style27"/>
+        <w:pStyle w:val="style0"/>
         <w:numPr>
           <w:ilvl w:val="0"/>
           <w:numId w:val="1"/>
@@ -266,7 +266,7 @@
     </w:p>
     <w:p>
       <w:pPr>
-        <w:pStyle w:val="style27"/>
+        <w:pStyle w:val="style0"/>
         <w:jc w:val="left"/>
       </w:pPr>
       <w:r>
@@ -286,7 +286,7 @@
     </w:p>
     <w:p>
       <w:pPr>
-        <w:pStyle w:val="style27"/>
+        <w:pStyle w:val="style0"/>
         <w:numPr>
           <w:ilvl w:val="0"/>
           <w:numId w:val="1"/>
@@ -306,16 +306,16 @@
     </w:p>
     <w:p>
       <w:pPr>
-        <w:pStyle w:val="style27"/>
-        <w:jc w:val="left"/>
-      </w:pPr>
-      <w:r>
-        <w:rPr/>
-      </w:r>
-    </w:p>
-    <w:p>
-      <w:pPr>
-        <w:pStyle w:val="style27"/>
+        <w:pStyle w:val="style0"/>
+        <w:jc w:val="left"/>
+      </w:pPr>
+      <w:r>
+        <w:rPr/>
+      </w:r>
+    </w:p>
+    <w:p>
+      <w:pPr>
+        <w:pStyle w:val="style0"/>
         <w:jc w:val="left"/>
       </w:pPr>
       <w:r>
@@ -329,7 +329,7 @@
     </w:p>
     <w:p>
       <w:pPr>
-        <w:pStyle w:val="style27"/>
+        <w:pStyle w:val="style0"/>
         <w:numPr>
           <w:ilvl w:val="0"/>
           <w:numId w:val="2"/>
@@ -351,7 +351,7 @@
     </w:p>
     <w:p>
       <w:pPr>
-        <w:pStyle w:val="style27"/>
+        <w:pStyle w:val="style0"/>
         <w:numPr>
           <w:ilvl w:val="0"/>
           <w:numId w:val="2"/>
@@ -369,7 +369,7 @@
     </w:p>
     <w:p>
       <w:pPr>
-        <w:pStyle w:val="style27"/>
+        <w:pStyle w:val="style0"/>
         <w:numPr>
           <w:ilvl w:val="0"/>
           <w:numId w:val="2"/>
@@ -383,7 +383,7 @@
     </w:p>
     <w:p>
       <w:pPr>
-        <w:pStyle w:val="style27"/>
+        <w:pStyle w:val="style0"/>
         <w:jc w:val="left"/>
       </w:pPr>
       <w:r>
@@ -397,7 +397,7 @@
     </w:p>
     <w:p>
       <w:pPr>
-        <w:pStyle w:val="style27"/>
+        <w:pStyle w:val="style0"/>
         <w:numPr>
           <w:ilvl w:val="0"/>
           <w:numId w:val="2"/>
@@ -415,16 +415,16 @@
     </w:p>
     <w:p>
       <w:pPr>
-        <w:pStyle w:val="style27"/>
-        <w:jc w:val="left"/>
-      </w:pPr>
-      <w:r>
-        <w:rPr/>
-      </w:r>
-    </w:p>
-    <w:p>
-      <w:pPr>
-        <w:pStyle w:val="style27"/>
+        <w:pStyle w:val="style0"/>
+        <w:jc w:val="left"/>
+      </w:pPr>
+      <w:r>
+        <w:rPr/>
+      </w:r>
+    </w:p>
+    <w:p>
+      <w:pPr>
+        <w:pStyle w:val="style0"/>
         <w:jc w:val="left"/>
       </w:pPr>
       <w:r>
@@ -442,7 +442,7 @@
     </w:p>
     <w:p>
       <w:pPr>
-        <w:pStyle w:val="style27"/>
+        <w:pStyle w:val="style0"/>
         <w:numPr>
           <w:ilvl w:val="0"/>
           <w:numId w:val="3"/>
@@ -464,7 +464,7 @@
     </w:p>
     <w:p>
       <w:pPr>
-        <w:pStyle w:val="style27"/>
+        <w:pStyle w:val="style0"/>
         <w:numPr>
           <w:ilvl w:val="0"/>
           <w:numId w:val="3"/>
@@ -482,7 +482,7 @@
     </w:p>
     <w:p>
       <w:pPr>
-        <w:pStyle w:val="style27"/>
+        <w:pStyle w:val="style0"/>
         <w:numPr>
           <w:ilvl w:val="0"/>
           <w:numId w:val="3"/>
@@ -500,7 +500,16 @@
     </w:p>
     <w:p>
       <w:pPr>
-        <w:pStyle w:val="style27"/>
+        <w:pStyle w:val="style0"/>
+        <w:jc w:val="left"/>
+      </w:pPr>
+      <w:r>
+        <w:rPr/>
+      </w:r>
+    </w:p>
+    <w:p>
+      <w:pPr>
+        <w:pStyle w:val="style0"/>
         <w:jc w:val="left"/>
       </w:pPr>
       <w:r>
@@ -526,7 +535,7 @@
     </w:p>
     <w:p>
       <w:pPr>
-        <w:pStyle w:val="style27"/>
+        <w:pStyle w:val="style0"/>
         <w:numPr>
           <w:ilvl w:val="0"/>
           <w:numId w:val="4"/>
@@ -540,7 +549,7 @@
     </w:p>
     <w:p>
       <w:pPr>
-        <w:pStyle w:val="style27"/>
+        <w:pStyle w:val="style0"/>
         <w:numPr>
           <w:ilvl w:val="0"/>
           <w:numId w:val="4"/>
@@ -558,7 +567,7 @@
     </w:p>
     <w:p>
       <w:pPr>
-        <w:pStyle w:val="style27"/>
+        <w:pStyle w:val="style0"/>
         <w:numPr>
           <w:ilvl w:val="0"/>
           <w:numId w:val="4"/>
@@ -576,7 +585,7 @@
     </w:p>
     <w:p>
       <w:pPr>
-        <w:pStyle w:val="style27"/>
+        <w:pStyle w:val="style0"/>
         <w:numPr>
           <w:ilvl w:val="0"/>
           <w:numId w:val="4"/>
@@ -594,7 +603,7 @@
     </w:p>
     <w:p>
       <w:pPr>
-        <w:pStyle w:val="style27"/>
+        <w:pStyle w:val="style0"/>
         <w:jc w:val="left"/>
       </w:pPr>
       <w:r>
@@ -616,7 +625,7 @@
     </w:p>
     <w:p>
       <w:pPr>
-        <w:pStyle w:val="style27"/>
+        <w:pStyle w:val="style0"/>
         <w:numPr>
           <w:ilvl w:val="0"/>
           <w:numId w:val="5"/>
@@ -630,7 +639,7 @@
     </w:p>
     <w:p>
       <w:pPr>
-        <w:pStyle w:val="style27"/>
+        <w:pStyle w:val="style0"/>
         <w:numPr>
           <w:ilvl w:val="0"/>
           <w:numId w:val="5"/>
@@ -648,7 +657,7 @@
     </w:p>
     <w:p>
       <w:pPr>
-        <w:pStyle w:val="style27"/>
+        <w:pStyle w:val="style0"/>
         <w:numPr>
           <w:ilvl w:val="0"/>
           <w:numId w:val="5"/>
@@ -666,7 +675,7 @@
     </w:p>
     <w:p>
       <w:pPr>
-        <w:pStyle w:val="style27"/>
+        <w:pStyle w:val="style0"/>
         <w:numPr>
           <w:ilvl w:val="0"/>
           <w:numId w:val="5"/>
@@ -684,7 +693,7 @@
     </w:p>
     <w:p>
       <w:pPr>
-        <w:pStyle w:val="style27"/>
+        <w:pStyle w:val="style0"/>
         <w:numPr>
           <w:ilvl w:val="0"/>
           <w:numId w:val="5"/>
@@ -698,7 +707,7 @@
     </w:p>
     <w:p>
       <w:pPr>
-        <w:pStyle w:val="style27"/>
+        <w:pStyle w:val="style0"/>
         <w:jc w:val="left"/>
       </w:pPr>
       <w:r>
@@ -708,7 +717,7 @@
     </w:p>
     <w:p>
       <w:pPr>
-        <w:pStyle w:val="style27"/>
+        <w:pStyle w:val="style0"/>
         <w:jc w:val="left"/>
       </w:pPr>
       <w:r>
@@ -718,7 +727,7 @@
     </w:p>
     <w:p>
       <w:pPr>
-        <w:pStyle w:val="style27"/>
+        <w:pStyle w:val="style0"/>
         <w:jc w:val="left"/>
       </w:pPr>
       <w:r>
@@ -728,16 +737,16 @@
     </w:p>
     <w:p>
       <w:pPr>
-        <w:pStyle w:val="style27"/>
-        <w:jc w:val="left"/>
-      </w:pPr>
-      <w:r>
-        <w:rPr/>
-      </w:r>
-    </w:p>
-    <w:p>
-      <w:pPr>
-        <w:pStyle w:val="style27"/>
+        <w:pStyle w:val="style0"/>
+        <w:jc w:val="left"/>
+      </w:pPr>
+      <w:r>
+        <w:rPr/>
+      </w:r>
+    </w:p>
+    <w:p>
+      <w:pPr>
+        <w:pStyle w:val="style0"/>
         <w:jc w:val="left"/>
       </w:pPr>
       <w:r>
@@ -775,7 +784,7 @@
     </w:p>
     <w:p>
       <w:pPr>
-        <w:pStyle w:val="style27"/>
+        <w:pStyle w:val="style0"/>
         <w:numPr>
           <w:ilvl w:val="0"/>
           <w:numId w:val="6"/>
@@ -789,7 +798,7 @@
     </w:p>
     <w:p>
       <w:pPr>
-        <w:pStyle w:val="style27"/>
+        <w:pStyle w:val="style0"/>
         <w:numPr>
           <w:ilvl w:val="0"/>
           <w:numId w:val="6"/>
@@ -807,7 +816,7 @@
     </w:p>
     <w:p>
       <w:pPr>
-        <w:pStyle w:val="style27"/>
+        <w:pStyle w:val="style0"/>
         <w:numPr>
           <w:ilvl w:val="0"/>
           <w:numId w:val="6"/>
@@ -821,6 +830,311 @@
       <w:r>
         <w:rPr/>
         <w:t>:partial view</w:t>
+      </w:r>
+    </w:p>
+    <w:p>
+      <w:pPr>
+        <w:pStyle w:val="style0"/>
+        <w:jc w:val="left"/>
+      </w:pPr>
+      <w:r>
+        <w:rPr/>
+      </w:r>
+    </w:p>
+    <w:p>
+      <w:pPr>
+        <w:pStyle w:val="style0"/>
+        <w:jc w:val="left"/>
+      </w:pPr>
+      <w:r>
+        <w:rPr/>
+        <w:t xml:space="preserve">8. </w:t>
+      </w:r>
+      <w:r>
+        <w:rPr/>
+        <w:t>根据观察点返回</w:t>
+      </w:r>
+      <w:r>
+        <w:rPr/>
+        <w:t>contact</w:t>
+      </w:r>
+      <w:r>
+        <w:rPr/>
+        <w:t>信息</w:t>
+      </w:r>
+    </w:p>
+    <w:p>
+      <w:pPr>
+        <w:pStyle w:val="style0"/>
+        <w:numPr>
+          <w:ilvl w:val="0"/>
+          <w:numId w:val="1"/>
+        </w:numPr>
+        <w:jc w:val="left"/>
+      </w:pPr>
+      <w:r>
+        <w:rPr/>
+        <w:t xml:space="preserve">URL </w:t>
+      </w:r>
+      <w:r>
+        <w:rPr/>
+        <w:t>：</w:t>
+      </w:r>
+      <w:r>
+        <w:rPr/>
+        <w:t>/api/entity_groups/:id/contacts</w:t>
+      </w:r>
+    </w:p>
+    <w:p>
+      <w:pPr>
+        <w:pStyle w:val="style0"/>
+        <w:numPr>
+          <w:ilvl w:val="0"/>
+          <w:numId w:val="1"/>
+        </w:numPr>
+        <w:jc w:val="left"/>
+      </w:pPr>
+      <w:r>
+        <w:rPr/>
+        <w:t>类型 ：</w:t>
+      </w:r>
+      <w:r>
+        <w:rPr/>
+        <w:t>GET</w:t>
+      </w:r>
+    </w:p>
+    <w:p>
+      <w:pPr>
+        <w:pStyle w:val="style0"/>
+        <w:numPr>
+          <w:ilvl w:val="0"/>
+          <w:numId w:val="1"/>
+        </w:numPr>
+        <w:jc w:val="left"/>
+      </w:pPr>
+      <w:r>
+        <w:rPr/>
+        <w:t>返回值：</w:t>
+      </w:r>
+    </w:p>
+    <w:p>
+      <w:pPr>
+        <w:pStyle w:val="style0"/>
+        <w:jc w:val="left"/>
+      </w:pPr>
+      <w:r>
+        <w:rPr>
+          <w:b w:val="false"/>
+          <w:i w:val="false"/>
+          <w:caps w:val="false"/>
+          <w:smallCaps w:val="false"/>
+          <w:color w:val="000000"/>
+          <w:spacing w:val="0"/>
+        </w:rPr>
+        <w:t>[{id:value,email:value,image_url:value,name:value,phone:value,tel:value,title:value}]</w:t>
+      </w:r>
+    </w:p>
+    <w:p>
+      <w:pPr>
+        <w:pStyle w:val="style0"/>
+        <w:numPr>
+          <w:ilvl w:val="0"/>
+          <w:numId w:val="1"/>
+        </w:numPr>
+        <w:jc w:val="left"/>
+      </w:pPr>
+      <w:r>
+        <w:rPr/>
+        <w:t>返回值类型：</w:t>
+      </w:r>
+      <w:r>
+        <w:rPr/>
+        <w:t>JSON</w:t>
+      </w:r>
+    </w:p>
+    <w:p>
+      <w:pPr>
+        <w:pStyle w:val="style0"/>
+        <w:numPr>
+          <w:ilvl w:val="0"/>
+          <w:numId w:val="1"/>
+        </w:numPr>
+        <w:jc w:val="left"/>
+      </w:pPr>
+      <w:r>
+        <w:rPr/>
+        <w:t>备注：</w:t>
+      </w:r>
+      <w:r>
+        <w:rPr/>
+        <w:t>image_url</w:t>
+      </w:r>
+      <w:r>
+        <w:rPr/>
+        <w:t>已经是完整路径可直接使用，如：</w:t>
+      </w:r>
+      <w:hyperlink r:id="rId2">
+        <w:r>
+          <w:rPr>
+            <w:rStyle w:val="style24"/>
+            <w:b w:val="false"/>
+            <w:i w:val="false"/>
+            <w:caps w:val="false"/>
+            <w:smallCaps w:val="false"/>
+            <w:color w:val="0047FF"/>
+            <w:spacing w:val="0"/>
+            <w:sz w:val="18"/>
+            <w:szCs w:val="18"/>
+          </w:rPr>
+          <w:t>http://192.168.0.138:3000/avatars/dfa970d4-7717-4d7c-91d0-4986d2f87816.jpg</w:t>
+        </w:r>
+      </w:hyperlink>
+    </w:p>
+    <w:p>
+      <w:pPr>
+        <w:pStyle w:val="style0"/>
+        <w:jc w:val="left"/>
+      </w:pPr>
+      <w:r>
+        <w:rPr/>
+      </w:r>
+    </w:p>
+    <w:p>
+      <w:pPr>
+        <w:pStyle w:val="style0"/>
+        <w:jc w:val="left"/>
+      </w:pPr>
+      <w:r>
+        <w:rPr/>
+      </w:r>
+    </w:p>
+    <w:p>
+      <w:pPr>
+        <w:pStyle w:val="style0"/>
+        <w:jc w:val="left"/>
+      </w:pPr>
+      <w:r>
+        <w:rPr/>
+      </w:r>
+    </w:p>
+    <w:p>
+      <w:pPr>
+        <w:pStyle w:val="style0"/>
+        <w:jc w:val="left"/>
+      </w:pPr>
+      <w:r>
+        <w:rPr/>
+        <w:t xml:space="preserve"> </w:t>
+      </w:r>
+      <w:r>
+        <w:rPr/>
+        <w:t xml:space="preserve">9. </w:t>
+      </w:r>
+      <w:r>
+        <w:rPr/>
+        <w:t>根据观察点返回</w:t>
+      </w:r>
+      <w:r>
+        <w:rPr/>
+        <w:t>KPI</w:t>
+      </w:r>
+    </w:p>
+    <w:p>
+      <w:pPr>
+        <w:pStyle w:val="style0"/>
+        <w:numPr>
+          <w:ilvl w:val="0"/>
+          <w:numId w:val="1"/>
+        </w:numPr>
+        <w:jc w:val="left"/>
+      </w:pPr>
+      <w:r>
+        <w:rPr/>
+        <w:t xml:space="preserve">URL </w:t>
+      </w:r>
+      <w:r>
+        <w:rPr/>
+        <w:t>：</w:t>
+      </w:r>
+      <w:r>
+        <w:rPr/>
+        <w:t>/api/entity_groups/:id/kpis</w:t>
+      </w:r>
+    </w:p>
+    <w:p>
+      <w:pPr>
+        <w:pStyle w:val="style0"/>
+        <w:numPr>
+          <w:ilvl w:val="0"/>
+          <w:numId w:val="1"/>
+        </w:numPr>
+        <w:jc w:val="left"/>
+      </w:pPr>
+      <w:r>
+        <w:rPr/>
+        <w:t>类型 ：</w:t>
+      </w:r>
+      <w:r>
+        <w:rPr/>
+        <w:t>GET</w:t>
+      </w:r>
+    </w:p>
+    <w:p>
+      <w:pPr>
+        <w:pStyle w:val="style0"/>
+        <w:numPr>
+          <w:ilvl w:val="0"/>
+          <w:numId w:val="1"/>
+        </w:numPr>
+        <w:jc w:val="left"/>
+      </w:pPr>
+      <w:r>
+        <w:rPr/>
+        <w:t>返回值：</w:t>
+      </w:r>
+    </w:p>
+    <w:p>
+      <w:pPr>
+        <w:pStyle w:val="style0"/>
+        <w:jc w:val="left"/>
+      </w:pPr>
+      <w:r>
+        <w:rPr>
+          <w:b w:val="false"/>
+          <w:i w:val="false"/>
+          <w:caps w:val="false"/>
+          <w:smallCaps w:val="false"/>
+          <w:color w:val="000000"/>
+          <w:spacing w:val="0"/>
+        </w:rPr>
+        <w:t>[{id:value,name:value,description:value,target_max:value,target_min:value,kpi_category_id:value}]</w:t>
+      </w:r>
+    </w:p>
+    <w:p>
+      <w:pPr>
+        <w:pStyle w:val="style0"/>
+        <w:numPr>
+          <w:ilvl w:val="0"/>
+          <w:numId w:val="1"/>
+        </w:numPr>
+        <w:jc w:val="left"/>
+      </w:pPr>
+      <w:r>
+        <w:rPr/>
+        <w:t>返回值类型：</w:t>
+      </w:r>
+      <w:r>
+        <w:rPr/>
+        <w:t>JSON</w:t>
+      </w:r>
+    </w:p>
+    <w:p>
+      <w:pPr>
+        <w:pStyle w:val="style0"/>
+        <w:jc w:val="left"/>
+      </w:pPr>
+      <w:r>
+        <w:rPr/>
       </w:r>
     </w:p>
     <w:sectPr>
@@ -1806,11 +2120,176 @@
 <file path=word/styles.xml><?xml version="1.0" encoding="utf-8"?>
 <w:styles xmlns:w="http://schemas.openxmlformats.org/wordprocessingml/2006/main">
   <w:style w:styleId="style0" w:type="paragraph">
-    <w:name w:val="Default Style"/>
+    <w:name w:val="默认"/>
     <w:next w:val="style0"/>
     <w:pPr>
       <w:widowControl w:val="false"/>
+      <w:tabs>
+        <w:tab w:leader="none" w:pos="709" w:val="left"/>
+      </w:tabs>
       <w:suppressAutoHyphens w:val="true"/>
+      <w:kinsoku w:val="true"/>
+      <w:overflowPunct w:val="true"/>
+      <w:autoSpaceDE w:val="true"/>
+    </w:pPr>
+    <w:rPr>
+      <w:rFonts w:ascii="DejaVu Serif" w:cs="Lohit Hindi" w:eastAsia="DejaVu Sans" w:hAnsi="DejaVu Serif"/>
+      <w:color w:val="00000A"/>
+      <w:sz w:val="24"/>
+      <w:szCs w:val="24"/>
+      <w:lang w:bidi="hi-IN" w:eastAsia="zh-CN" w:val="en-US"/>
+    </w:rPr>
+  </w:style>
+  <w:style w:styleId="style15" w:type="character">
+    <w:name w:val="项目符号"/>
+    <w:next w:val="style15"/>
+    <w:rPr>
+      <w:rFonts w:ascii="OpenSymbol" w:cs="OpenSymbol" w:eastAsia="OpenSymbol" w:hAnsi="OpenSymbol"/>
+    </w:rPr>
+  </w:style>
+  <w:style w:styleId="style16" w:type="character">
+    <w:name w:val="ListLabel 1"/>
+    <w:next w:val="style16"/>
+    <w:rPr>
+      <w:rFonts w:cs="Symbol"/>
+    </w:rPr>
+  </w:style>
+  <w:style w:styleId="style17" w:type="character">
+    <w:name w:val="ListLabel 2"/>
+    <w:next w:val="style17"/>
+    <w:rPr>
+      <w:rFonts w:cs="OpenSymbol"/>
+    </w:rPr>
+  </w:style>
+  <w:style w:styleId="style18" w:type="character">
+    <w:name w:val="Bullets"/>
+    <w:next w:val="style18"/>
+    <w:rPr>
+      <w:rFonts w:ascii="OpenSymbol" w:cs="OpenSymbol" w:eastAsia="OpenSymbol" w:hAnsi="OpenSymbol"/>
+    </w:rPr>
+  </w:style>
+  <w:style w:styleId="style19" w:type="character">
+    <w:name w:val="ListLabel 3"/>
+    <w:next w:val="style19"/>
+    <w:rPr>
+      <w:rFonts w:cs="Symbol"/>
+    </w:rPr>
+  </w:style>
+  <w:style w:styleId="style20" w:type="character">
+    <w:name w:val="ListLabel 4"/>
+    <w:next w:val="style20"/>
+    <w:rPr>
+      <w:rFonts w:cs="OpenSymbol"/>
+    </w:rPr>
+  </w:style>
+  <w:style w:styleId="style21" w:type="character">
+    <w:name w:val="ListLabel 5"/>
+    <w:next w:val="style21"/>
+    <w:rPr>
+      <w:rFonts w:cs="Symbol"/>
+    </w:rPr>
+  </w:style>
+  <w:style w:styleId="style22" w:type="character">
+    <w:name w:val="ListLabel 6"/>
+    <w:next w:val="style22"/>
+    <w:rPr>
+      <w:rFonts w:cs="OpenSymbol"/>
+    </w:rPr>
+  </w:style>
+  <w:style w:styleId="style23" w:type="character">
+    <w:name w:val="编号字符"/>
+    <w:next w:val="style23"/>
+    <w:rPr/>
+  </w:style>
+  <w:style w:styleId="style24" w:type="character">
+    <w:name w:val="Internet 链接"/>
+    <w:next w:val="style24"/>
+    <w:rPr>
+      <w:color w:val="000080"/>
+      <w:u w:val="single"/>
+      <w:lang w:bidi="zh-CN" w:eastAsia="zh-CN" w:val="zh-CN"/>
+    </w:rPr>
+  </w:style>
+  <w:style w:styleId="style25" w:type="character">
+    <w:name w:val="访问过的 Internet 链接"/>
+    <w:next w:val="style25"/>
+    <w:rPr>
+      <w:color w:val="800000"/>
+      <w:u w:val="single"/>
+      <w:lang w:bidi="zh-CN" w:eastAsia="zh-CN" w:val="zh-CN"/>
+    </w:rPr>
+  </w:style>
+  <w:style w:styleId="style26" w:type="paragraph">
+    <w:name w:val="标题"/>
+    <w:basedOn w:val="style0"/>
+    <w:next w:val="style27"/>
+    <w:pPr>
+      <w:keepNext/>
+      <w:spacing w:after="120" w:before="240"/>
+    </w:pPr>
+    <w:rPr>
+      <w:rFonts w:ascii="DejaVu Sans" w:cs="Lohit Hindi" w:eastAsia="DejaVu Sans" w:hAnsi="DejaVu Sans"/>
+      <w:sz w:val="28"/>
+      <w:szCs w:val="28"/>
+    </w:rPr>
+  </w:style>
+  <w:style w:styleId="style27" w:type="paragraph">
+    <w:name w:val="正文"/>
+    <w:basedOn w:val="style0"/>
+    <w:next w:val="style27"/>
+    <w:pPr>
+      <w:spacing w:after="120" w:before="0"/>
+    </w:pPr>
+    <w:rPr/>
+  </w:style>
+  <w:style w:styleId="style28" w:type="paragraph">
+    <w:name w:val="列表"/>
+    <w:basedOn w:val="style27"/>
+    <w:next w:val="style28"/>
+    <w:pPr/>
+    <w:rPr>
+      <w:rFonts w:cs="Lohit Hindi"/>
+    </w:rPr>
+  </w:style>
+  <w:style w:styleId="style29" w:type="paragraph">
+    <w:name w:val="题注"/>
+    <w:basedOn w:val="style0"/>
+    <w:next w:val="style29"/>
+    <w:pPr>
+      <w:suppressLineNumbers/>
+      <w:spacing w:after="120" w:before="120"/>
+    </w:pPr>
+    <w:rPr>
+      <w:rFonts w:cs="Lohit Hindi"/>
+      <w:i/>
+      <w:iCs/>
+      <w:sz w:val="24"/>
+      <w:szCs w:val="24"/>
+    </w:rPr>
+  </w:style>
+  <w:style w:styleId="style30" w:type="paragraph">
+    <w:name w:val="目录"/>
+    <w:basedOn w:val="style0"/>
+    <w:next w:val="style30"/>
+    <w:pPr>
+      <w:suppressLineNumbers/>
+    </w:pPr>
+    <w:rPr>
+      <w:rFonts w:cs="Lohit Hindi"/>
+    </w:rPr>
+  </w:style>
+  <w:style w:styleId="style31" w:type="paragraph">
+    <w:name w:val="Default Style"/>
+    <w:next w:val="style31"/>
+    <w:pPr>
+      <w:widowControl w:val="false"/>
+      <w:tabs>
+        <w:tab w:leader="none" w:pos="420" w:val="left"/>
+      </w:tabs>
+      <w:suppressAutoHyphens w:val="true"/>
+      <w:kinsoku w:val="true"/>
+      <w:overflowPunct w:val="true"/>
+      <w:autoSpaceDE w:val="true"/>
     </w:pPr>
     <w:rPr>
       <w:rFonts w:ascii="Liberation Serif" w:cs="Lohit Hindi" w:eastAsia="DejaVu Sans" w:hAnsi="Liberation Serif"/>
@@ -1820,198 +2299,18 @@
       <w:lang w:bidi="hi-IN" w:eastAsia="zh-CN" w:val="en-US"/>
     </w:rPr>
   </w:style>
-  <w:style w:styleId="style15" w:type="character">
-    <w:name w:val="编号字符"/>
-    <w:next w:val="style15"/>
-    <w:rPr/>
-  </w:style>
-  <w:style w:styleId="style16" w:type="character">
-    <w:name w:val="项目符号"/>
-    <w:next w:val="style16"/>
-    <w:rPr>
-      <w:rFonts w:ascii="OpenSymbol" w:cs="OpenSymbol" w:eastAsia="OpenSymbol" w:hAnsi="OpenSymbol"/>
-    </w:rPr>
-  </w:style>
-  <w:style w:styleId="style17" w:type="character">
-    <w:name w:val="ListLabel 1"/>
-    <w:next w:val="style17"/>
-    <w:rPr>
-      <w:rFonts w:cs="Symbol"/>
-    </w:rPr>
-  </w:style>
-  <w:style w:styleId="style18" w:type="character">
-    <w:name w:val="ListLabel 2"/>
-    <w:next w:val="style18"/>
-    <w:rPr>
-      <w:rFonts w:cs="OpenSymbol"/>
-    </w:rPr>
-  </w:style>
-  <w:style w:styleId="style19" w:type="character">
-    <w:name w:val="Bullets"/>
-    <w:next w:val="style19"/>
-    <w:rPr>
-      <w:rFonts w:ascii="OpenSymbol" w:cs="OpenSymbol" w:eastAsia="OpenSymbol" w:hAnsi="OpenSymbol"/>
-    </w:rPr>
-  </w:style>
-  <w:style w:styleId="style20" w:type="character">
-    <w:name w:val="ListLabel 3"/>
-    <w:next w:val="style20"/>
-    <w:rPr>
-      <w:rFonts w:cs="Symbol"/>
-    </w:rPr>
-  </w:style>
-  <w:style w:styleId="style21" w:type="character">
-    <w:name w:val="ListLabel 4"/>
-    <w:next w:val="style21"/>
-    <w:rPr>
-      <w:rFonts w:cs="OpenSymbol"/>
-    </w:rPr>
-  </w:style>
-  <w:style w:styleId="style22" w:type="paragraph">
-    <w:name w:val="Heading"/>
-    <w:basedOn w:val="style0"/>
-    <w:next w:val="style23"/>
-    <w:pPr>
-      <w:keepNext/>
-      <w:spacing w:after="120" w:before="240"/>
-      <w:contextualSpacing w:val="false"/>
-    </w:pPr>
-    <w:rPr>
-      <w:rFonts w:ascii="Liberation Sans" w:cs="Lohit Hindi" w:eastAsia="DejaVu Sans" w:hAnsi="Liberation Sans"/>
-      <w:sz w:val="28"/>
-      <w:szCs w:val="28"/>
-    </w:rPr>
-  </w:style>
-  <w:style w:styleId="style23" w:type="paragraph">
+  <w:style w:styleId="style32" w:type="paragraph">
     <w:name w:val="Text Body"/>
-    <w:basedOn w:val="style0"/>
-    <w:next w:val="style23"/>
+    <w:basedOn w:val="style31"/>
+    <w:next w:val="style32"/>
     <w:pPr>
       <w:spacing w:after="120" w:before="0"/>
-      <w:contextualSpacing w:val="false"/>
     </w:pPr>
     <w:rPr/>
   </w:style>
-  <w:style w:styleId="style24" w:type="paragraph">
-    <w:name w:val="List"/>
-    <w:basedOn w:val="style23"/>
-    <w:next w:val="style24"/>
-    <w:pPr/>
-    <w:rPr>
-      <w:rFonts w:cs="Lohit Hindi"/>
-    </w:rPr>
-  </w:style>
-  <w:style w:styleId="style25" w:type="paragraph">
-    <w:name w:val="Caption"/>
-    <w:basedOn w:val="style0"/>
-    <w:next w:val="style25"/>
-    <w:pPr>
-      <w:suppressLineNumbers/>
-      <w:spacing w:after="120" w:before="120"/>
-      <w:contextualSpacing w:val="false"/>
-    </w:pPr>
-    <w:rPr>
-      <w:rFonts w:cs="Lohit Hindi"/>
-      <w:i/>
-      <w:iCs/>
-      <w:sz w:val="24"/>
-      <w:szCs w:val="24"/>
-    </w:rPr>
-  </w:style>
-  <w:style w:styleId="style26" w:type="paragraph">
-    <w:name w:val="Index"/>
-    <w:basedOn w:val="style0"/>
-    <w:next w:val="style26"/>
-    <w:pPr>
-      <w:suppressLineNumbers/>
-    </w:pPr>
-    <w:rPr>
-      <w:rFonts w:cs="Lohit Hindi"/>
-    </w:rPr>
-  </w:style>
-  <w:style w:styleId="style27" w:type="paragraph">
-    <w:name w:val="默认"/>
-    <w:next w:val="style27"/>
-    <w:pPr>
-      <w:widowControl w:val="false"/>
-      <w:tabs>
-        <w:tab w:leader="none" w:pos="709" w:val="left"/>
-      </w:tabs>
-      <w:suppressAutoHyphens w:val="true"/>
-    </w:pPr>
-    <w:rPr>
-      <w:rFonts w:ascii="DejaVu Serif" w:cs="Lohit Hindi" w:eastAsia="DejaVu Sans" w:hAnsi="DejaVu Serif"/>
-      <w:color w:val="00000A"/>
-      <w:sz w:val="24"/>
-      <w:szCs w:val="24"/>
-      <w:lang w:bidi="hi-IN" w:eastAsia="zh-CN" w:val="en-US"/>
-    </w:rPr>
-  </w:style>
-  <w:style w:styleId="style28" w:type="paragraph">
-    <w:name w:val="标题"/>
-    <w:basedOn w:val="style27"/>
-    <w:next w:val="style28"/>
-    <w:pPr>
-      <w:keepNext/>
-      <w:spacing w:after="120" w:before="240"/>
-      <w:contextualSpacing w:val="false"/>
-    </w:pPr>
-    <w:rPr>
-      <w:rFonts w:ascii="DejaVu Sans" w:cs="Lohit Hindi" w:eastAsia="DejaVu Sans" w:hAnsi="DejaVu Sans"/>
-      <w:sz w:val="28"/>
-      <w:szCs w:val="28"/>
-    </w:rPr>
-  </w:style>
-  <w:style w:styleId="style29" w:type="paragraph">
-    <w:name w:val="正文"/>
-    <w:basedOn w:val="style27"/>
-    <w:next w:val="style29"/>
-    <w:pPr>
-      <w:spacing w:after="120" w:before="0"/>
-      <w:contextualSpacing w:val="false"/>
-    </w:pPr>
-    <w:rPr/>
-  </w:style>
-  <w:style w:styleId="style30" w:type="paragraph">
-    <w:name w:val="列表"/>
-    <w:basedOn w:val="style29"/>
-    <w:next w:val="style30"/>
-    <w:pPr/>
-    <w:rPr>
-      <w:rFonts w:cs="Lohit Hindi"/>
-    </w:rPr>
-  </w:style>
-  <w:style w:styleId="style31" w:type="paragraph">
-    <w:name w:val="题注"/>
-    <w:basedOn w:val="style27"/>
-    <w:next w:val="style31"/>
-    <w:pPr>
-      <w:suppressLineNumbers/>
-      <w:spacing w:after="120" w:before="120"/>
-      <w:contextualSpacing w:val="false"/>
-    </w:pPr>
-    <w:rPr>
-      <w:rFonts w:cs="Lohit Hindi"/>
-      <w:i/>
-      <w:iCs/>
-      <w:sz w:val="24"/>
-      <w:szCs w:val="24"/>
-    </w:rPr>
-  </w:style>
-  <w:style w:styleId="style32" w:type="paragraph">
-    <w:name w:val="目录"/>
-    <w:basedOn w:val="style27"/>
-    <w:next w:val="style32"/>
-    <w:pPr>
-      <w:suppressLineNumbers/>
-    </w:pPr>
-    <w:rPr>
-      <w:rFonts w:cs="Lohit Hindi"/>
-    </w:rPr>
-  </w:style>
   <w:style w:styleId="style33" w:type="paragraph">
     <w:name w:val="表格内容"/>
-    <w:basedOn w:val="style27"/>
+    <w:basedOn w:val="style0"/>
     <w:next w:val="style33"/>
     <w:pPr>
       <w:suppressLineNumbers/>
@@ -2031,5 +2330,18 @@
       <w:bCs/>
     </w:rPr>
   </w:style>
+  <w:style w:styleId="style35" w:type="paragraph">
+    <w:name w:val="预格式化的正文"/>
+    <w:basedOn w:val="style0"/>
+    <w:next w:val="style35"/>
+    <w:pPr>
+      <w:spacing w:after="0" w:before="0"/>
+    </w:pPr>
+    <w:rPr>
+      <w:rFonts w:ascii="DejaVu Sans Mono" w:cs="DejaVu Sans Mono" w:eastAsia="DejaVu Sans Mono" w:hAnsi="DejaVu Sans Mono"/>
+      <w:sz w:val="20"/>
+      <w:szCs w:val="20"/>
+    </w:rPr>
+  </w:style>
 </w:styles>
 </file>
</xml_diff>

<commit_message>
update entity group api
</commit_message>
<xml_diff>
--- a/doc/api/API 规则.docx
+++ b/doc/api/API 规则.docx
@@ -3338,23 +3338,38 @@
       </w:r>
       <w:r>
         <w:rPr>
+          <w:rFonts w:ascii="DejaVu Serif" w:cs="Lohit Hindi" w:hAnsi="DejaVu Serif"/>
+          <w:color w:val="00000A"/>
+          <w:sz w:val="24"/>
+          <w:szCs w:val="24"/>
+          <w:lang w:bidi="hi-IN" w:eastAsia="zh-CN" w:val="en-US"/>
+        </w:rPr>
+        <w:t xml:space="preserve"> </w:t>
+      </w:r>
+    </w:p>
+    <w:p>
+      <w:pPr>
+        <w:pStyle w:val="style0"/>
+        <w:ind w:hanging="0" w:left="0" w:right="0"/>
+        <w:jc w:val="left"/>
+      </w:pPr>
+      <w:r>
+        <w:rPr/>
+        <w:t>{title:[string],values:[[</w:t>
+      </w:r>
+      <w:r>
+        <w:rPr>
           <w:rFonts w:cs="Lohit Hindi" w:eastAsia="DejaVu Sans"/>
           <w:color w:val="00000A"/>
           <w:sz w:val="24"/>
           <w:szCs w:val="24"/>
           <w:lang w:bidi="hi-IN" w:eastAsia="zh-CN" w:val="en-US"/>
         </w:rPr>
-        <w:t>[{id:value,receiver:string,content:string,title:string,sender:string(email address),attachments:[{name:string,path:string}]}]</w:t>
-      </w:r>
-    </w:p>
-    <w:p>
-      <w:pPr>
-        <w:pStyle w:val="style0"/>
-        <w:ind w:hanging="0" w:left="0" w:right="0"/>
-        <w:jc w:val="left"/>
-      </w:pPr>
-      <w:r>
-        <w:rPr/>
+        <w:t>{id:value,receiver:string,content:string,title:string,sender:string(email address),attachments:[{name:string,path:string}]}</w:t>
+      </w:r>
+      <w:r>
+        <w:rPr/>
+        <w:t>]]}</w:t>
       </w:r>
     </w:p>
     <w:p>
@@ -5499,7 +5514,7 @@
         <w:tab w:leader="none" w:pos="709" w:val="left"/>
       </w:tabs>
       <w:suppressAutoHyphens w:val="true"/>
-      <w:overflowPunct w:val="false"/>
+      <w:overflowPunct w:val="true"/>
     </w:pPr>
     <w:rPr>
       <w:rFonts w:ascii="DejaVu Serif" w:cs="Lohit Hindi" w:eastAsia="DejaVu Sans" w:hAnsi="DejaVu Serif"/>
@@ -5746,10 +5761,24 @@
       <w:rFonts w:cs="OpenSymbol"/>
     </w:rPr>
   </w:style>
-  <w:style w:styleId="style48" w:type="paragraph">
+  <w:style w:styleId="style48" w:type="character">
+    <w:name w:val="ListLabel 29"/>
+    <w:next w:val="style48"/>
+    <w:rPr>
+      <w:rFonts w:cs="Symbol"/>
+    </w:rPr>
+  </w:style>
+  <w:style w:styleId="style49" w:type="character">
+    <w:name w:val="ListLabel 30"/>
+    <w:next w:val="style49"/>
+    <w:rPr>
+      <w:rFonts w:cs="OpenSymbol"/>
+    </w:rPr>
+  </w:style>
+  <w:style w:styleId="style50" w:type="paragraph">
     <w:name w:val="标题"/>
     <w:basedOn w:val="style0"/>
-    <w:next w:val="style49"/>
+    <w:next w:val="style51"/>
     <w:pPr>
       <w:keepNext/>
       <w:spacing w:after="120" w:before="240"/>
@@ -5760,28 +5789,28 @@
       <w:szCs w:val="28"/>
     </w:rPr>
   </w:style>
-  <w:style w:styleId="style49" w:type="paragraph">
+  <w:style w:styleId="style51" w:type="paragraph">
     <w:name w:val="正文"/>
     <w:basedOn w:val="style0"/>
-    <w:next w:val="style49"/>
+    <w:next w:val="style51"/>
     <w:pPr>
       <w:spacing w:after="120" w:before="0"/>
     </w:pPr>
     <w:rPr/>
   </w:style>
-  <w:style w:styleId="style50" w:type="paragraph">
+  <w:style w:styleId="style52" w:type="paragraph">
     <w:name w:val="列表"/>
-    <w:basedOn w:val="style49"/>
-    <w:next w:val="style50"/>
+    <w:basedOn w:val="style51"/>
+    <w:next w:val="style52"/>
     <w:pPr/>
     <w:rPr>
       <w:rFonts w:cs="Lohit Hindi"/>
     </w:rPr>
   </w:style>
-  <w:style w:styleId="style51" w:type="paragraph">
+  <w:style w:styleId="style53" w:type="paragraph">
     <w:name w:val="题注"/>
     <w:basedOn w:val="style0"/>
-    <w:next w:val="style51"/>
+    <w:next w:val="style53"/>
     <w:pPr>
       <w:suppressLineNumbers/>
       <w:spacing w:after="120" w:before="120"/>
@@ -5794,10 +5823,10 @@
       <w:szCs w:val="24"/>
     </w:rPr>
   </w:style>
-  <w:style w:styleId="style52" w:type="paragraph">
+  <w:style w:styleId="style54" w:type="paragraph">
     <w:name w:val="目录"/>
     <w:basedOn w:val="style0"/>
-    <w:next w:val="style52"/>
+    <w:next w:val="style54"/>
     <w:pPr>
       <w:suppressLineNumbers/>
     </w:pPr>
@@ -5805,28 +5834,28 @@
       <w:rFonts w:cs="Lohit Hindi"/>
     </w:rPr>
   </w:style>
-  <w:style w:styleId="style53" w:type="paragraph">
+  <w:style w:styleId="style55" w:type="paragraph">
     <w:name w:val="Text Body"/>
     <w:basedOn w:val="style0"/>
-    <w:next w:val="style53"/>
+    <w:next w:val="style55"/>
     <w:pPr>
       <w:spacing w:after="120" w:before="0"/>
     </w:pPr>
     <w:rPr/>
   </w:style>
-  <w:style w:styleId="style54" w:type="paragraph">
+  <w:style w:styleId="style56" w:type="paragraph">
     <w:name w:val="表格内容"/>
     <w:basedOn w:val="style0"/>
-    <w:next w:val="style54"/>
+    <w:next w:val="style56"/>
     <w:pPr>
       <w:suppressLineNumbers/>
     </w:pPr>
     <w:rPr/>
   </w:style>
-  <w:style w:styleId="style55" w:type="paragraph">
+  <w:style w:styleId="style57" w:type="paragraph">
     <w:name w:val="表格标题"/>
-    <w:basedOn w:val="style54"/>
-    <w:next w:val="style55"/>
+    <w:basedOn w:val="style56"/>
+    <w:next w:val="style57"/>
     <w:pPr>
       <w:suppressLineNumbers/>
       <w:jc w:val="center"/>
@@ -5836,10 +5865,10 @@
       <w:bCs/>
     </w:rPr>
   </w:style>
-  <w:style w:styleId="style56" w:type="paragraph">
+  <w:style w:styleId="style58" w:type="paragraph">
     <w:name w:val="预格式化的正文"/>
     <w:basedOn w:val="style0"/>
-    <w:next w:val="style56"/>
+    <w:next w:val="style58"/>
     <w:pPr>
       <w:spacing w:after="0" w:before="0"/>
     </w:pPr>

</xml_diff>